<commit_message>
Your commit message here
</commit_message>
<xml_diff>
--- a/module-10/Module 10.2.docx
+++ b/module-10/Module 10.2.docx
@@ -25,6 +25,50 @@
         <w:t xml:space="preserve"> list </w:t>
       </w:r>
     </w:p>
+    <w:p/>
+    <w:p>
+      <w:r>
+        <w:rPr>
+          <w:noProof/>
+        </w:rPr>
+        <w:drawing>
+          <wp:inline distT="0" distB="0" distL="0" distR="0" wp14:anchorId="54AEC777" wp14:editId="5F938350">
+            <wp:extent cx="5943600" cy="1219200"/>
+            <wp:effectExtent l="0" t="0" r="0" b="0"/>
+            <wp:docPr id="1604239612" name="Picture 1" descr="A screenshot of a computer&#10;&#10;AI-generated content may be incorrect."/>
+            <wp:cNvGraphicFramePr>
+              <a:graphicFrameLocks xmlns:a="http://schemas.openxmlformats.org/drawingml/2006/main" noChangeAspect="1"/>
+            </wp:cNvGraphicFramePr>
+            <a:graphic xmlns:a="http://schemas.openxmlformats.org/drawingml/2006/main">
+              <a:graphicData uri="http://schemas.openxmlformats.org/drawingml/2006/picture">
+                <pic:pic xmlns:pic="http://schemas.openxmlformats.org/drawingml/2006/picture">
+                  <pic:nvPicPr>
+                    <pic:cNvPr id="1604239612" name="Picture 1" descr="A screenshot of a computer&#10;&#10;AI-generated content may be incorrect."/>
+                    <pic:cNvPicPr/>
+                  </pic:nvPicPr>
+                  <pic:blipFill>
+                    <a:blip r:embed="rId4"/>
+                    <a:stretch>
+                      <a:fillRect/>
+                    </a:stretch>
+                  </pic:blipFill>
+                  <pic:spPr>
+                    <a:xfrm>
+                      <a:off x="0" y="0"/>
+                      <a:ext cx="5943600" cy="1219200"/>
+                    </a:xfrm>
+                    <a:prstGeom prst="rect">
+                      <a:avLst/>
+                    </a:prstGeom>
+                  </pic:spPr>
+                </pic:pic>
+              </a:graphicData>
+            </a:graphic>
+          </wp:inline>
+        </w:drawing>
+      </w:r>
+    </w:p>
+    <w:p/>
     <w:p>
       <w:r>
         <w:t>App</w:t>
@@ -51,7 +95,7 @@
                     <pic:cNvPicPr/>
                   </pic:nvPicPr>
                   <pic:blipFill>
-                    <a:blip r:embed="rId4"/>
+                    <a:blip r:embed="rId5"/>
                     <a:stretch>
                       <a:fillRect/>
                     </a:stretch>
@@ -81,7 +125,6 @@
     <w:p/>
     <w:p>
       <w:r>
-        <w:lastRenderedPageBreak/>
         <w:t>Deleting</w:t>
       </w:r>
     </w:p>
@@ -90,6 +133,7 @@
         <w:rPr>
           <w:noProof/>
         </w:rPr>
+        <w:lastRenderedPageBreak/>
         <w:drawing>
           <wp:inline distT="0" distB="0" distL="0" distR="0" wp14:anchorId="485F9CC9" wp14:editId="0709650A">
             <wp:extent cx="3514725" cy="3400425"/>
@@ -106,7 +150,7 @@
                     <pic:cNvPicPr/>
                   </pic:nvPicPr>
                   <pic:blipFill>
-                    <a:blip r:embed="rId5"/>
+                    <a:blip r:embed="rId6"/>
                     <a:stretch>
                       <a:fillRect/>
                     </a:stretch>
@@ -146,7 +190,7 @@
                     <pic:cNvPicPr/>
                   </pic:nvPicPr>
                   <pic:blipFill>
-                    <a:blip r:embed="rId6"/>
+                    <a:blip r:embed="rId7"/>
                     <a:stretch>
                       <a:fillRect/>
                     </a:stretch>

</xml_diff>